<commit_message>
doc anexo7 con todas las tablas
</commit_message>
<xml_diff>
--- a/src/assets/docs/Anexo7.docx
+++ b/src/assets/docs/Anexo7.docx
@@ -289,7 +289,6 @@
         </w:rPr>
         <w:t>{</w:t>
       </w:r>
-      <w:proofErr w:type="spellStart"/>
       <w:r>
         <w:rPr>
           <w:rFonts w:cstheme="minorHAnsi"/>
@@ -300,7 +299,6 @@
         </w:rPr>
         <w:t>descripcion</w:t>
       </w:r>
-      <w:proofErr w:type="spellEnd"/>
       <w:r>
         <w:rPr>
           <w:rFonts w:cstheme="minorHAnsi"/>
@@ -879,7 +877,7 @@
       <w:tr>
         <w:tc>
           <w:tcPr>
-            <w:tcW w:w="2762" w:type="dxa"/>
+            <w:tcW w:w="2722" w:type="dxa"/>
             <w:vMerge w:val="restart"/>
           </w:tcPr>
           <w:p>
@@ -900,7 +898,7 @@
         </w:tc>
         <w:tc>
           <w:tcPr>
-            <w:tcW w:w="3830" w:type="dxa"/>
+            <w:tcW w:w="3896" w:type="dxa"/>
             <w:gridSpan w:val="9"/>
           </w:tcPr>
           <w:p>
@@ -921,7 +919,7 @@
         </w:tc>
         <w:tc>
           <w:tcPr>
-            <w:tcW w:w="1902" w:type="dxa"/>
+            <w:tcW w:w="1876" w:type="dxa"/>
             <w:vMerge w:val="restart"/>
           </w:tcPr>
           <w:p>
@@ -944,7 +942,7 @@
       <w:tr>
         <w:tc>
           <w:tcPr>
-            <w:tcW w:w="2762" w:type="dxa"/>
+            <w:tcW w:w="2722" w:type="dxa"/>
             <w:vMerge/>
           </w:tcPr>
           <w:p>
@@ -959,7 +957,7 @@
         </w:tc>
         <w:tc>
           <w:tcPr>
-            <w:tcW w:w="1061" w:type="dxa"/>
+            <w:tcW w:w="1139" w:type="dxa"/>
           </w:tcPr>
           <w:p>
             <w:pPr>
@@ -979,7 +977,7 @@
         </w:tc>
         <w:tc>
           <w:tcPr>
-            <w:tcW w:w="409" w:type="dxa"/>
+            <w:tcW w:w="401" w:type="dxa"/>
           </w:tcPr>
           <w:p>
             <w:pPr>
@@ -999,7 +997,7 @@
         </w:tc>
         <w:tc>
           <w:tcPr>
-            <w:tcW w:w="352" w:type="dxa"/>
+            <w:tcW w:w="350" w:type="dxa"/>
           </w:tcPr>
           <w:p>
             <w:pPr>
@@ -1039,7 +1037,7 @@
         </w:tc>
         <w:tc>
           <w:tcPr>
-            <w:tcW w:w="349" w:type="dxa"/>
+            <w:tcW w:w="347" w:type="dxa"/>
           </w:tcPr>
           <w:p>
             <w:pPr>
@@ -1139,7 +1137,7 @@
         </w:tc>
         <w:tc>
           <w:tcPr>
-            <w:tcW w:w="1902" w:type="dxa"/>
+            <w:tcW w:w="1876" w:type="dxa"/>
             <w:vMerge/>
           </w:tcPr>
           <w:p>
@@ -1156,7 +1154,7 @@
       <w:tr>
         <w:tc>
           <w:tcPr>
-            <w:tcW w:w="2762" w:type="dxa"/>
+            <w:tcW w:w="2722" w:type="dxa"/>
           </w:tcPr>
           <w:p>
             <w:pPr>
@@ -1176,14 +1174,7 @@
               <w:rPr>
                 <w:bCs/>
               </w:rPr>
-              <w:t>#</w:t>
-            </w:r>
-            <w:proofErr w:type="gramStart"/>
-            <w:r>
-              <w:rPr>
-                <w:bCs/>
-              </w:rPr>
-              <w:t>act</w:t>
+              <w:t>#act</w:t>
             </w:r>
             <w:r>
               <w:rPr>
@@ -1195,20 +1186,13 @@
               <w:rPr>
                 <w:bCs/>
               </w:rPr>
-              <w:t>{</w:t>
-            </w:r>
-            <w:proofErr w:type="gramEnd"/>
-            <w:r>
-              <w:rPr>
-                <w:bCs/>
-              </w:rPr>
-              <w:t>actividadRealizar}</w:t>
+              <w:t>{actividadRealizar}</w:t>
             </w:r>
           </w:p>
         </w:tc>
         <w:tc>
           <w:tcPr>
-            <w:tcW w:w="1061" w:type="dxa"/>
+            <w:tcW w:w="1139" w:type="dxa"/>
           </w:tcPr>
           <w:p>
             <w:pPr>
@@ -1228,7 +1212,7 @@
         </w:tc>
         <w:tc>
           <w:tcPr>
-            <w:tcW w:w="409" w:type="dxa"/>
+            <w:tcW w:w="401" w:type="dxa"/>
           </w:tcPr>
           <w:p>
             <w:pPr>
@@ -1248,7 +1232,7 @@
         </w:tc>
         <w:tc>
           <w:tcPr>
-            <w:tcW w:w="352" w:type="dxa"/>
+            <w:tcW w:w="350" w:type="dxa"/>
           </w:tcPr>
           <w:p>
             <w:pPr>
@@ -1288,7 +1272,7 @@
         </w:tc>
         <w:tc>
           <w:tcPr>
-            <w:tcW w:w="349" w:type="dxa"/>
+            <w:tcW w:w="347" w:type="dxa"/>
           </w:tcPr>
           <w:p>
             <w:pPr>
@@ -1388,7 +1372,7 @@
         </w:tc>
         <w:tc>
           <w:tcPr>
-            <w:tcW w:w="1902" w:type="dxa"/>
+            <w:tcW w:w="1876" w:type="dxa"/>
           </w:tcPr>
           <w:p>
             <w:pPr>
@@ -1402,6 +1386,57 @@
               <w:rPr>
                 <w:bCs/>
               </w:rPr>
+              <w:t>{nrohoras}{/act}</w:t>
+            </w:r>
+          </w:p>
+        </w:tc>
+      </w:tr>
+      <w:tr>
+        <w:tc>
+          <w:tcPr>
+            <w:tcW w:w="6618" w:type="dxa"/>
+            <w:gridSpan w:val="10"/>
+          </w:tcPr>
+          <w:p>
+            <w:pPr>
+              <w:spacing w:line="360" w:lineRule="auto"/>
+              <w:jc w:val="right"/>
+              <w:rPr>
+                <w:b/>
+              </w:rPr>
+            </w:pPr>
+            <w:proofErr w:type="gramStart"/>
+            <w:r>
+              <w:rPr>
+                <w:b/>
+              </w:rPr>
+              <w:t>TOTAL</w:t>
+            </w:r>
+            <w:proofErr w:type="gramEnd"/>
+            <w:r>
+              <w:rPr>
+                <w:b/>
+              </w:rPr>
+              <w:t xml:space="preserve"> DE HORAS:</w:t>
+            </w:r>
+          </w:p>
+        </w:tc>
+        <w:tc>
+          <w:tcPr>
+            <w:tcW w:w="1876" w:type="dxa"/>
+          </w:tcPr>
+          <w:p>
+            <w:pPr>
+              <w:spacing w:line="360" w:lineRule="auto"/>
+              <w:jc w:val="both"/>
+              <w:rPr>
+                <w:bCs/>
+              </w:rPr>
+            </w:pPr>
+            <w:r>
+              <w:rPr>
+                <w:bCs/>
+              </w:rPr>
               <w:t>{</w:t>
             </w:r>
             <w:proofErr w:type="spellStart"/>
@@ -1409,21 +1444,7 @@
               <w:rPr>
                 <w:bCs/>
               </w:rPr>
-              <w:t>nrohoras</w:t>
-            </w:r>
-            <w:proofErr w:type="spellEnd"/>
-            <w:r>
-              <w:rPr>
-                <w:bCs/>
-              </w:rPr>
-              <w:t>}{/</w:t>
-            </w:r>
-            <w:proofErr w:type="spellStart"/>
-            <w:r>
-              <w:rPr>
-                <w:bCs/>
-              </w:rPr>
-              <w:t>act</w:t>
+              <w:t>horasTotales</w:t>
             </w:r>
             <w:proofErr w:type="spellEnd"/>
             <w:r>

</xml_diff>